<commit_message>
update based on discusions
</commit_message>
<xml_diff>
--- a/Short project description.docx
+++ b/Short project description.docx
@@ -1,6 +1,6 @@
 
 <file path=word/document.xml><?xml version="1.0" encoding="utf-8"?>
-<w:document xmlns:wpc="http://schemas.microsoft.com/office/word/2010/wordprocessingCanvas" xmlns:cx="http://schemas.microsoft.com/office/drawing/2014/chartex" xmlns:cx1="http://schemas.microsoft.com/office/drawing/2015/9/8/chartex" xmlns:cx2="http://schemas.microsoft.com/office/drawing/2015/10/21/chartex" xmlns:cx3="http://schemas.microsoft.com/office/drawing/2016/5/9/chartex" xmlns:cx4="http://schemas.microsoft.com/office/drawing/2016/5/10/chartex" xmlns:cx5="http://schemas.microsoft.com/office/drawing/2016/5/11/chartex" xmlns:cx6="http://schemas.microsoft.com/office/drawing/2016/5/12/chartex" xmlns:cx7="http://schemas.microsoft.com/office/drawing/2016/5/13/chartex" xmlns:cx8="http://schemas.microsoft.com/office/drawing/2016/5/14/chartex" xmlns:mc="http://schemas.openxmlformats.org/markup-compatibility/2006" xmlns:aink="http://schemas.microsoft.com/office/drawing/2016/ink" xmlns:am3d="http://schemas.microsoft.com/office/drawing/2017/model3d" xmlns:o="urn:schemas-microsoft-com:office:office" xmlns:r="http://schemas.openxmlformats.org/officeDocument/2006/relationships" xmlns:m="http://schemas.openxmlformats.org/officeDocument/2006/math" xmlns:v="urn:schemas-microsoft-com:vml" xmlns:wp14="http://schemas.microsoft.com/office/word/2010/wordprocessingDrawing" xmlns:wp="http://schemas.openxmlformats.org/drawingml/2006/wordprocessingDrawing" xmlns:w10="urn:schemas-microsoft-com:office:word" xmlns:w="http://schemas.openxmlformats.org/wordprocessingml/2006/main" xmlns:w14="http://schemas.microsoft.com/office/word/2010/wordml" xmlns:w15="http://schemas.microsoft.com/office/word/2012/wordml" xmlns:w16se="http://schemas.microsoft.com/office/word/2015/wordml/symex" xmlns:wpg="http://schemas.microsoft.com/office/word/2010/wordprocessingGroup" xmlns:wpi="http://schemas.microsoft.com/office/word/2010/wordprocessingInk" xmlns:wne="http://schemas.microsoft.com/office/word/2006/wordml" xmlns:wps="http://schemas.microsoft.com/office/word/2010/wordprocessingShape" mc:Ignorable="w14 w15 w16se wp14">
+<w:document xmlns:wpc="http://schemas.microsoft.com/office/word/2010/wordprocessingCanvas" xmlns:cx="http://schemas.microsoft.com/office/drawing/2014/chartex" xmlns:cx1="http://schemas.microsoft.com/office/drawing/2015/9/8/chartex" xmlns:cx2="http://schemas.microsoft.com/office/drawing/2015/10/21/chartex" xmlns:cx3="http://schemas.microsoft.com/office/drawing/2016/5/9/chartex" xmlns:cx4="http://schemas.microsoft.com/office/drawing/2016/5/10/chartex" xmlns:cx5="http://schemas.microsoft.com/office/drawing/2016/5/11/chartex" xmlns:cx6="http://schemas.microsoft.com/office/drawing/2016/5/12/chartex" xmlns:cx7="http://schemas.microsoft.com/office/drawing/2016/5/13/chartex" xmlns:cx8="http://schemas.microsoft.com/office/drawing/2016/5/14/chartex" xmlns:mc="http://schemas.openxmlformats.org/markup-compatibility/2006" xmlns:aink="http://schemas.microsoft.com/office/drawing/2016/ink" xmlns:am3d="http://schemas.microsoft.com/office/drawing/2017/model3d" xmlns:o="urn:schemas-microsoft-com:office:office" xmlns:r="http://schemas.openxmlformats.org/officeDocument/2006/relationships" xmlns:m="http://schemas.openxmlformats.org/officeDocument/2006/math" xmlns:v="urn:schemas-microsoft-com:vml" xmlns:wp14="http://schemas.microsoft.com/office/word/2010/wordprocessingDrawing" xmlns:wp="http://schemas.openxmlformats.org/drawingml/2006/wordprocessingDrawing" xmlns:w10="urn:schemas-microsoft-com:office:word" xmlns:w="http://schemas.openxmlformats.org/wordprocessingml/2006/main" xmlns:w14="http://schemas.microsoft.com/office/word/2010/wordml" xmlns:w15="http://schemas.microsoft.com/office/word/2012/wordml" xmlns:w16cid="http://schemas.microsoft.com/office/word/2016/wordml/cid" xmlns:w16se="http://schemas.microsoft.com/office/word/2015/wordml/symex" xmlns:wpg="http://schemas.microsoft.com/office/word/2010/wordprocessingGroup" xmlns:wpi="http://schemas.microsoft.com/office/word/2010/wordprocessingInk" xmlns:wne="http://schemas.microsoft.com/office/word/2006/wordml" xmlns:wps="http://schemas.microsoft.com/office/word/2010/wordprocessingShape" mc:Ignorable="w14 w15 w16se w16cid wp14">
   <w:body>
     <w:p>
       <w:pPr>
@@ -12,16 +12,18 @@
       <w:r>
         <w:t xml:space="preserve"> and robotics with </w:t>
       </w:r>
-      <w:proofErr w:type="spellStart"/>
-      <w:proofErr w:type="gramStart"/>
-      <w:r>
-        <w:t>Micro:b</w:t>
+      <w:r>
+        <w:t>“m</w:t>
+      </w:r>
+      <w:r>
+        <w:t>icro:b</w:t>
       </w:r>
       <w:r>
         <w:t>it</w:t>
       </w:r>
-      <w:proofErr w:type="spellEnd"/>
-      <w:proofErr w:type="gramEnd"/>
+      <w:r>
+        <w:t>”</w:t>
+      </w:r>
     </w:p>
     <w:p>
       <w:r>
@@ -94,6 +96,43 @@
       </w:pPr>
       <w:r>
         <w:rPr>
+          <w:rFonts w:cstheme="minorHAnsi"/>
+          <w:bdr w:val="none" w:sz="0" w:space="0" w:color="auto" w:frame="1"/>
+          <w:shd w:val="clear" w:color="auto" w:fill="FFFFFF"/>
+        </w:rPr>
+        <w:t>According to the Association of Computing Machinery:</w:t>
+      </w:r>
+      <w:r>
+        <w:rPr>
+          <w:rFonts w:cstheme="minorHAnsi"/>
+        </w:rPr>
+        <w:t xml:space="preserve"> </w:t>
+      </w:r>
+      <w:r>
+        <w:rPr>
+          <w:rFonts w:cstheme="minorHAnsi"/>
+          <w:shd w:val="clear" w:color="auto" w:fill="FFFFFF"/>
+        </w:rPr>
+        <w:t xml:space="preserve">"An increasing number of universities </w:t>
+      </w:r>
+      <w:bookmarkStart w:id="0" w:name="_GoBack"/>
+      <w:bookmarkEnd w:id="0"/>
+      <w:r>
+        <w:rPr>
+          <w:rFonts w:cstheme="minorHAnsi"/>
+          <w:shd w:val="clear" w:color="auto" w:fill="FFFFFF"/>
+        </w:rPr>
+        <w:t>and employers see successful completion of a computer science course as a sign of academic well-roundedness."</w:t>
+      </w:r>
+    </w:p>
+    <w:p>
+      <w:pPr>
+        <w:rPr>
+          <w:rFonts w:cstheme="minorHAnsi"/>
+        </w:rPr>
+      </w:pPr>
+      <w:r>
+        <w:rPr>
           <w:noProof/>
         </w:rPr>
         <mc:AlternateContent>
@@ -102,10 +141,10 @@
               <wp:anchor distT="0" distB="0" distL="114300" distR="114300" simplePos="0" relativeHeight="251661312" behindDoc="0" locked="0" layoutInCell="1" allowOverlap="1" wp14:anchorId="36837C41" wp14:editId="6D429C7C">
                 <wp:simplePos x="0" y="0"/>
                 <wp:positionH relativeFrom="column">
-                  <wp:posOffset>3077210</wp:posOffset>
+                  <wp:posOffset>3042920</wp:posOffset>
                 </wp:positionH>
                 <wp:positionV relativeFrom="paragraph">
-                  <wp:posOffset>1776730</wp:posOffset>
+                  <wp:posOffset>811530</wp:posOffset>
                 </wp:positionV>
                 <wp:extent cx="2641600" cy="457200"/>
                 <wp:effectExtent l="0" t="0" r="6350" b="0"/>
@@ -140,13 +179,22 @@
                                 <w:noProof/>
                               </w:rPr>
                             </w:pPr>
+                            <w:r>
+                              <w:t>“</w:t>
+                            </w:r>
                             <w:proofErr w:type="spellStart"/>
                             <w:proofErr w:type="gramStart"/>
                             <w:r>
-                              <w:t>Bit:Bot</w:t>
+                              <w:t>Bit:b</w:t>
+                            </w:r>
+                            <w:r>
+                              <w:t>ot</w:t>
                             </w:r>
                             <w:proofErr w:type="spellEnd"/>
                             <w:proofErr w:type="gramEnd"/>
+                            <w:r>
+                              <w:t>”</w:t>
+                            </w:r>
                             <w:r>
                               <w:t xml:space="preserve"> robotic car</w:t>
                             </w:r>
@@ -171,7 +219,7 @@
                 <v:stroke joinstyle="miter"/>
                 <v:path gradientshapeok="t" o:connecttype="rect"/>
               </v:shapetype>
-              <v:shape id="Text Box 3" o:spid="_x0000_s1026" type="#_x0000_t202" style="position:absolute;margin-left:242.3pt;margin-top:139.9pt;width:208pt;height:36pt;z-index:251661312;visibility:visible;mso-wrap-style:square;mso-wrap-distance-left:9pt;mso-wrap-distance-top:0;mso-wrap-distance-right:9pt;mso-wrap-distance-bottom:0;mso-position-horizontal:absolute;mso-position-horizontal-relative:text;mso-position-vertical:absolute;mso-position-vertical-relative:text;v-text-anchor:middle" o:gfxdata="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" stroked="f">
+              <v:shape id="Text Box 3" o:spid="_x0000_s1026" type="#_x0000_t202" style="position:absolute;margin-left:239.6pt;margin-top:63.9pt;width:208pt;height:36pt;z-index:251661312;visibility:visible;mso-wrap-style:square;mso-wrap-distance-left:9pt;mso-wrap-distance-top:0;mso-wrap-distance-right:9pt;mso-wrap-distance-bottom:0;mso-position-horizontal:absolute;mso-position-horizontal-relative:text;mso-position-vertical:absolute;mso-position-vertical-relative:text;v-text-anchor:middle" o:gfxdata="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" stroked="f">
                 <v:textbox inset="0,0,0,0">
                   <w:txbxContent>
                     <w:p>
@@ -181,13 +229,22 @@
                           <w:noProof/>
                         </w:rPr>
                       </w:pPr>
+                      <w:r>
+                        <w:t>“</w:t>
+                      </w:r>
                       <w:proofErr w:type="spellStart"/>
                       <w:proofErr w:type="gramStart"/>
                       <w:r>
-                        <w:t>Bit:Bot</w:t>
+                        <w:t>Bit:b</w:t>
+                      </w:r>
+                      <w:r>
+                        <w:t>ot</w:t>
                       </w:r>
                       <w:proofErr w:type="spellEnd"/>
                       <w:proofErr w:type="gramEnd"/>
+                      <w:r>
+                        <w:t>”</w:t>
+                      </w:r>
                       <w:r>
                         <w:t xml:space="preserve"> robotic car</w:t>
                       </w:r>
@@ -286,28 +343,43 @@
           <w:szCs w:val="21"/>
           <w:shd w:val="clear" w:color="auto" w:fill="FFFFFF"/>
         </w:rPr>
-        <w:t>programming language that includes a small subset of the Python standard library and is optimised to run on microcontrollers and in constrained environments.</w:t>
-      </w:r>
-      <w:r>
-        <w:t xml:space="preserve"> We will be using it to program</w:t>
-      </w:r>
-      <w:r>
-        <w:t xml:space="preserve"> </w:t>
+        <w:t>programming language that is optim</w:t>
+      </w:r>
+      <w:r>
+        <w:rPr>
+          <w:rFonts w:ascii="Arial" w:hAnsi="Arial" w:cs="Arial"/>
+          <w:color w:val="000000"/>
+          <w:sz w:val="21"/>
+          <w:szCs w:val="21"/>
+          <w:shd w:val="clear" w:color="auto" w:fill="FFFFFF"/>
+        </w:rPr>
+        <w:t xml:space="preserve">ised to run on microcontrollers. </w:t>
+      </w:r>
+      <w:r>
+        <w:t>We will be using it to program</w:t>
+      </w:r>
+      <w:r>
+        <w:t xml:space="preserve"> “</w:t>
       </w:r>
       <w:proofErr w:type="spellStart"/>
       <w:proofErr w:type="gramStart"/>
       <w:r>
-        <w:t>Bit:Bot</w:t>
+        <w:t>bit:b</w:t>
+      </w:r>
+      <w:r>
+        <w:t>ot</w:t>
       </w:r>
       <w:proofErr w:type="spellEnd"/>
       <w:proofErr w:type="gramEnd"/>
       <w:r>
+        <w:t>”</w:t>
+      </w:r>
+      <w:r>
         <w:t xml:space="preserve"> – a robotic car powered with</w:t>
       </w:r>
       <w:r>
         <w:t xml:space="preserve"> </w:t>
       </w:r>
-      <w:proofErr w:type="spellStart"/>
       <w:r>
         <w:rPr>
           <w:rFonts w:cstheme="minorHAnsi"/>
@@ -329,7 +401,6 @@
         </w:rPr>
         <w:t>it</w:t>
       </w:r>
-      <w:proofErr w:type="spellEnd"/>
       <w:r>
         <w:rPr>
           <w:rStyle w:val="apple-converted-space"/>
@@ -356,13 +427,7 @@
         <w:rPr>
           <w:rFonts w:cstheme="minorHAnsi"/>
         </w:rPr>
-        <w:t>ARM</w:t>
-      </w:r>
-      <w:r>
-        <w:rPr>
-          <w:rFonts w:cstheme="minorHAnsi"/>
-        </w:rPr>
-        <w:t>-based</w:t>
+        <w:t>ARM-based</w:t>
       </w:r>
       <w:r>
         <w:rPr>
@@ -447,10 +512,10 @@
           <wp:anchor distT="0" distB="0" distL="114300" distR="114300" simplePos="0" relativeHeight="251658240" behindDoc="0" locked="0" layoutInCell="1" allowOverlap="1">
             <wp:simplePos x="0" y="0"/>
             <wp:positionH relativeFrom="column">
-              <wp:posOffset>-43815</wp:posOffset>
+              <wp:posOffset>-47146</wp:posOffset>
             </wp:positionH>
             <wp:positionV relativeFrom="paragraph">
-              <wp:posOffset>761365</wp:posOffset>
+              <wp:posOffset>628015</wp:posOffset>
             </wp:positionV>
             <wp:extent cx="5731510" cy="1532383"/>
             <wp:effectExtent l="0" t="0" r="2540" b="0"/>
@@ -504,16 +569,26 @@
         <w:rPr>
           <w:rFonts w:cstheme="minorHAnsi"/>
         </w:rPr>
-        <w:t>Programming is a group activity so students will be split in groups to solve problems set up for them</w:t>
-      </w:r>
-      <w:r>
-        <w:rPr>
-          <w:rFonts w:cstheme="minorHAnsi"/>
-        </w:rPr>
-        <w:t xml:space="preserve"> based on the skills they developed and their </w:t>
-      </w:r>
-      <w:bookmarkStart w:id="0" w:name="_GoBack"/>
-      <w:bookmarkEnd w:id="0"/>
+        <w:t xml:space="preserve">Students </w:t>
+      </w:r>
+      <w:r>
+        <w:rPr>
+          <w:rFonts w:cstheme="minorHAnsi"/>
+        </w:rPr>
+        <w:t>will be split in groups to solve problems set up for them</w:t>
+      </w:r>
+      <w:r>
+        <w:rPr>
+          <w:rFonts w:cstheme="minorHAnsi"/>
+        </w:rPr>
+        <w:t xml:space="preserve"> based on the</w:t>
+      </w:r>
+      <w:r>
+        <w:rPr>
+          <w:rFonts w:cstheme="minorHAnsi"/>
+        </w:rPr>
+        <w:t xml:space="preserve">ir skills and </w:t>
+      </w:r>
       <w:r>
         <w:rPr>
           <w:rFonts w:cstheme="minorHAnsi"/>
@@ -524,13 +599,31 @@
         <w:rPr>
           <w:rFonts w:cstheme="minorHAnsi"/>
         </w:rPr>
-        <w:t xml:space="preserve">. Finally, students will present what they manage to make </w:t>
-      </w:r>
-      <w:r>
-        <w:rPr>
-          <w:rFonts w:cstheme="minorHAnsi"/>
-        </w:rPr>
-        <w:t>to each other in the duration of the project to each other in the internal showcase.</w:t>
+        <w:t xml:space="preserve">. </w:t>
+      </w:r>
+      <w:r>
+        <w:rPr>
+          <w:rFonts w:cstheme="minorHAnsi"/>
+        </w:rPr>
+        <w:t>In final session, participants</w:t>
+      </w:r>
+      <w:r>
+        <w:rPr>
+          <w:rFonts w:cstheme="minorHAnsi"/>
+        </w:rPr>
+        <w:t xml:space="preserve"> will present what </w:t>
+      </w:r>
+      <w:r>
+        <w:rPr>
+          <w:rFonts w:cstheme="minorHAnsi"/>
+        </w:rPr>
+        <w:t xml:space="preserve">was done </w:t>
+      </w:r>
+      <w:r>
+        <w:rPr>
+          <w:rFonts w:cstheme="minorHAnsi"/>
+        </w:rPr>
+        <w:t>in the duration of the project to each other in the internal showcase.</w:t>
       </w:r>
     </w:p>
     <w:p/>
@@ -545,7 +638,7 @@
 </file>
 
 <file path=word/styles.xml><?xml version="1.0" encoding="utf-8"?>
-<w:styles xmlns:mc="http://schemas.openxmlformats.org/markup-compatibility/2006" xmlns:r="http://schemas.openxmlformats.org/officeDocument/2006/relationships" xmlns:w="http://schemas.openxmlformats.org/wordprocessingml/2006/main" xmlns:w14="http://schemas.microsoft.com/office/word/2010/wordml" xmlns:w15="http://schemas.microsoft.com/office/word/2012/wordml" xmlns:w16se="http://schemas.microsoft.com/office/word/2015/wordml/symex" mc:Ignorable="w14 w15 w16se">
+<w:styles xmlns:mc="http://schemas.openxmlformats.org/markup-compatibility/2006" xmlns:r="http://schemas.openxmlformats.org/officeDocument/2006/relationships" xmlns:w="http://schemas.openxmlformats.org/wordprocessingml/2006/main" xmlns:w14="http://schemas.microsoft.com/office/word/2010/wordml" xmlns:w15="http://schemas.microsoft.com/office/word/2012/wordml" xmlns:w16cid="http://schemas.microsoft.com/office/word/2016/wordml/cid" xmlns:w16se="http://schemas.microsoft.com/office/word/2015/wordml/symex" mc:Ignorable="w14 w15 w16se w16cid">
   <w:docDefaults>
     <w:rPrDefault>
       <w:rPr>
@@ -667,6 +760,7 @@
     <w:lsdException w:name="HTML Sample" w:semiHidden="1" w:unhideWhenUsed="1"/>
     <w:lsdException w:name="HTML Typewriter" w:semiHidden="1" w:unhideWhenUsed="1"/>
     <w:lsdException w:name="HTML Variable" w:semiHidden="1" w:unhideWhenUsed="1"/>
+    <w:lsdException w:name="Normal Table" w:semiHidden="1" w:unhideWhenUsed="1"/>
     <w:lsdException w:name="annotation subject" w:semiHidden="1" w:unhideWhenUsed="1"/>
     <w:lsdException w:name="No List" w:semiHidden="1" w:unhideWhenUsed="1"/>
     <w:lsdException w:name="Outline List 1" w:semiHidden="1" w:unhideWhenUsed="1"/>
@@ -713,8 +807,10 @@
     <w:lsdException w:name="Table Subtle 2" w:semiHidden="1" w:unhideWhenUsed="1"/>
     <w:lsdException w:name="Table Web 1" w:semiHidden="1" w:unhideWhenUsed="1"/>
     <w:lsdException w:name="Table Web 2" w:semiHidden="1" w:unhideWhenUsed="1"/>
+    <w:lsdException w:name="Table Web 3" w:semiHidden="1" w:unhideWhenUsed="1"/>
     <w:lsdException w:name="Balloon Text" w:semiHidden="1" w:unhideWhenUsed="1"/>
     <w:lsdException w:name="Table Grid" w:uiPriority="39"/>
+    <w:lsdException w:name="Table Theme" w:semiHidden="1" w:unhideWhenUsed="1"/>
     <w:lsdException w:name="Placeholder Text" w:semiHidden="1"/>
     <w:lsdException w:name="No Spacing" w:uiPriority="1" w:qFormat="1"/>
     <w:lsdException w:name="Light Shading" w:uiPriority="60"/>

</xml_diff>

<commit_message>
Make the short project description more consice.
Refer to python instead of micropython.
Attempting to make it sound more exciting and omitting techincal terms
students might not understand.
</commit_message>
<xml_diff>
--- a/Short project description.docx
+++ b/Short project description.docx
@@ -13,31 +13,66 @@
         <w:t xml:space="preserve"> and robotics with </w:t>
       </w:r>
       <w:r>
-        <w:t>“m</w:t>
-      </w:r>
-      <w:r>
-        <w:t>icro:b</w:t>
-      </w:r>
-      <w:r>
-        <w:t>it</w:t>
-      </w:r>
-      <w:r>
-        <w:t>”</w:t>
+        <w:t xml:space="preserve">the BBC </w:t>
+      </w:r>
+      <w:proofErr w:type="spellStart"/>
+      <w:proofErr w:type="gramStart"/>
+      <w:r>
+        <w:t>micro:bit</w:t>
+      </w:r>
+      <w:proofErr w:type="spellEnd"/>
+      <w:proofErr w:type="gramEnd"/>
+    </w:p>
+    <w:p/>
+    <w:p>
+      <w:pPr>
+        <w:rPr>
+          <w:rFonts w:cstheme="minorHAnsi"/>
+          <w:i/>
+          <w:sz w:val="24"/>
+          <w:shd w:val="clear" w:color="auto" w:fill="FFFFFF"/>
+        </w:rPr>
+      </w:pPr>
+      <w:r>
+        <w:rPr>
+          <w:rFonts w:cstheme="minorHAnsi"/>
+          <w:i/>
+          <w:sz w:val="24"/>
+          <w:shd w:val="clear" w:color="auto" w:fill="FFFFFF"/>
+        </w:rPr>
+        <w:t xml:space="preserve">An increasing number of universities and employers see successful completion of a computer science course as a sign of academic </w:t>
+      </w:r>
+      <w:r>
+        <w:rPr>
+          <w:rFonts w:cstheme="minorHAnsi"/>
+          <w:i/>
+          <w:sz w:val="24"/>
+          <w:shd w:val="clear" w:color="auto" w:fill="FFFFFF"/>
+        </w:rPr>
+        <w:t xml:space="preserve">well-roundedness. </w:t>
       </w:r>
     </w:p>
     <w:p>
-      <w:r>
+      <w:pPr>
         <w:rPr>
-          <w:noProof/>
+          <w:rFonts w:cstheme="minorHAnsi"/>
+        </w:rPr>
+      </w:pPr>
+      <w:r>
+        <w:rPr>
+          <w:rFonts w:cstheme="minorHAnsi"/>
+          <w:i/>
+          <w:sz w:val="24"/>
+          <w:shd w:val="clear" w:color="auto" w:fill="FFFFFF"/>
         </w:rPr>
         <w:drawing>
           <wp:anchor distT="0" distB="0" distL="114300" distR="114300" simplePos="0" relativeHeight="251659264" behindDoc="0" locked="0" layoutInCell="1" allowOverlap="1">
             <wp:simplePos x="0" y="0"/>
-            <wp:positionH relativeFrom="column">
-              <wp:posOffset>3079750</wp:posOffset>
+            <wp:positionH relativeFrom="margin">
+              <wp:posOffset>3087370</wp:posOffset>
             </wp:positionH>
             <wp:positionV relativeFrom="paragraph">
-              <wp:posOffset>163195</wp:posOffset>
+              <wp:posOffset>6985</wp:posOffset>
             </wp:positionV>
             <wp:extent cx="2641600" cy="1981200"/>
             <wp:effectExtent l="0" t="0" r="6350" b="0"/>
@@ -56,7 +91,7 @@
                     </pic:cNvPicPr>
                   </pic:nvPicPr>
                   <pic:blipFill>
-                    <a:blip r:embed="rId4" cstate="print">
+                    <a:blip r:embed="rId5" cstate="print">
                       <a:extLst>
                         <a:ext uri="{28A0092B-C50C-407E-A947-70E740481C1C}">
                           <a14:useLocalDpi xmlns:a14="http://schemas.microsoft.com/office/drawing/2010/main" val="0"/>
@@ -87,50 +122,15 @@
           </wp:anchor>
         </w:drawing>
       </w:r>
-    </w:p>
-    <w:p>
-      <w:pPr>
-        <w:rPr>
-          <w:rFonts w:cstheme="minorHAnsi"/>
-        </w:rPr>
-      </w:pPr>
-      <w:r>
-        <w:rPr>
-          <w:rFonts w:cstheme="minorHAnsi"/>
-          <w:bdr w:val="none" w:sz="0" w:space="0" w:color="auto" w:frame="1"/>
-          <w:shd w:val="clear" w:color="auto" w:fill="FFFFFF"/>
-        </w:rPr>
-        <w:t>According to the Association of Computing Machinery:</w:t>
-      </w:r>
-      <w:r>
-        <w:rPr>
-          <w:rFonts w:cstheme="minorHAnsi"/>
-        </w:rPr>
-        <w:t xml:space="preserve"> </w:t>
-      </w:r>
       <w:r>
         <w:rPr>
           <w:rFonts w:cstheme="minorHAnsi"/>
           <w:shd w:val="clear" w:color="auto" w:fill="FFFFFF"/>
         </w:rPr>
-        <w:t xml:space="preserve">"An increasing number of universities </w:t>
-      </w:r>
-      <w:bookmarkStart w:id="0" w:name="_GoBack"/>
-      <w:bookmarkEnd w:id="0"/>
-      <w:r>
-        <w:rPr>
-          <w:rFonts w:cstheme="minorHAnsi"/>
-          <w:shd w:val="clear" w:color="auto" w:fill="FFFFFF"/>
-        </w:rPr>
-        <w:t>and employers see successful completion of a computer science course as a sign of academic well-roundedness."</w:t>
+        <w:t>– The Association of Computing Machinery</w:t>
       </w:r>
     </w:p>
     <w:p>
-      <w:pPr>
-        <w:rPr>
-          <w:rFonts w:cstheme="minorHAnsi"/>
-        </w:rPr>
-      </w:pPr>
       <w:r>
         <w:rPr>
           <w:noProof/>
@@ -140,13 +140,13 @@
             <w:drawing>
               <wp:anchor distT="0" distB="0" distL="114300" distR="114300" simplePos="0" relativeHeight="251661312" behindDoc="0" locked="0" layoutInCell="1" allowOverlap="1" wp14:anchorId="36837C41" wp14:editId="6D429C7C">
                 <wp:simplePos x="0" y="0"/>
-                <wp:positionH relativeFrom="column">
-                  <wp:posOffset>3042920</wp:posOffset>
+                <wp:positionH relativeFrom="margin">
+                  <wp:posOffset>3086100</wp:posOffset>
                 </wp:positionH>
                 <wp:positionV relativeFrom="paragraph">
-                  <wp:posOffset>811530</wp:posOffset>
+                  <wp:posOffset>1713230</wp:posOffset>
                 </wp:positionV>
-                <wp:extent cx="2641600" cy="457200"/>
+                <wp:extent cx="2641600" cy="403860"/>
                 <wp:effectExtent l="0" t="0" r="6350" b="0"/>
                 <wp:wrapSquare wrapText="bothSides"/>
                 <wp:docPr id="3" name="Text Box 3"/>
@@ -158,7 +158,7 @@
                       <wps:spPr>
                         <a:xfrm>
                           <a:off x="0" y="0"/>
-                          <a:ext cx="2641600" cy="457200"/>
+                          <a:ext cx="2641600" cy="403860"/>
                         </a:xfrm>
                         <a:prstGeom prst="rect">
                           <a:avLst/>
@@ -175,26 +175,18 @@
                           <w:p>
                             <w:pPr>
                               <w:pStyle w:val="Caption"/>
+                              <w:jc w:val="center"/>
                               <w:rPr>
                                 <w:noProof/>
                               </w:rPr>
                             </w:pPr>
-                            <w:r>
-                              <w:t>“</w:t>
-                            </w:r>
                             <w:proofErr w:type="spellStart"/>
                             <w:proofErr w:type="gramStart"/>
                             <w:r>
-                              <w:t>Bit:b</w:t>
-                            </w:r>
-                            <w:r>
-                              <w:t>ot</w:t>
+                              <w:t>Bit:bot</w:t>
                             </w:r>
                             <w:proofErr w:type="spellEnd"/>
                             <w:proofErr w:type="gramEnd"/>
-                            <w:r>
-                              <w:t>”</w:t>
-                            </w:r>
                             <w:r>
                               <w:t xml:space="preserve"> robotic car</w:t>
                             </w:r>
@@ -210,6 +202,9 @@
                     </wps:wsp>
                   </a:graphicData>
                 </a:graphic>
+                <wp14:sizeRelV relativeFrom="margin">
+                  <wp14:pctHeight>0</wp14:pctHeight>
+                </wp14:sizeRelV>
               </wp:anchor>
             </w:drawing>
           </mc:Choice>
@@ -219,307 +214,80 @@
                 <v:stroke joinstyle="miter"/>
                 <v:path gradientshapeok="t" o:connecttype="rect"/>
               </v:shapetype>
-              <v:shape id="Text Box 3" o:spid="_x0000_s1026" type="#_x0000_t202" style="position:absolute;margin-left:239.6pt;margin-top:63.9pt;width:208pt;height:36pt;z-index:251661312;visibility:visible;mso-wrap-style:square;mso-wrap-distance-left:9pt;mso-wrap-distance-top:0;mso-wrap-distance-right:9pt;mso-wrap-distance-bottom:0;mso-position-horizontal:absolute;mso-position-horizontal-relative:text;mso-position-vertical:absolute;mso-position-vertical-relative:text;v-text-anchor:middle" o:gfxdata="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" stroked="f">
+              <v:shape id="Text Box 3" o:spid="_x0000_s1026" type="#_x0000_t202" style="position:absolute;margin-left:243pt;margin-top:134.9pt;width:208pt;height:31.8pt;z-index:251661312;visibility:visible;mso-wrap-style:square;mso-height-percent:0;mso-wrap-distance-left:9pt;mso-wrap-distance-top:0;mso-wrap-distance-right:9pt;mso-wrap-distance-bottom:0;mso-position-horizontal:absolute;mso-position-horizontal-relative:margin;mso-position-vertical:absolute;mso-position-vertical-relative:text;mso-height-percent:0;mso-height-relative:margin;v-text-anchor:middle" o:gfxdata="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" stroked="f">
                 <v:textbox inset="0,0,0,0">
                   <w:txbxContent>
                     <w:p>
                       <w:pPr>
                         <w:pStyle w:val="Caption"/>
+                        <w:jc w:val="center"/>
                         <w:rPr>
                           <w:noProof/>
                         </w:rPr>
                       </w:pPr>
-                      <w:r>
-                        <w:t>“</w:t>
-                      </w:r>
                       <w:proofErr w:type="spellStart"/>
                       <w:proofErr w:type="gramStart"/>
                       <w:r>
-                        <w:t>Bit:b</w:t>
-                      </w:r>
-                      <w:r>
-                        <w:t>ot</w:t>
+                        <w:t>Bit:bot</w:t>
                       </w:r>
                       <w:proofErr w:type="spellEnd"/>
                       <w:proofErr w:type="gramEnd"/>
-                      <w:r>
-                        <w:t>”</w:t>
-                      </w:r>
                       <w:r>
                         <w:t xml:space="preserve"> robotic car</w:t>
                       </w:r>
                     </w:p>
                   </w:txbxContent>
                 </v:textbox>
-                <w10:wrap type="square"/>
+                <w10:wrap type="square" anchorx="margin"/>
               </v:shape>
             </w:pict>
           </mc:Fallback>
         </mc:AlternateContent>
       </w:r>
       <w:r>
-        <w:t xml:space="preserve">This is </w:t>
-      </w:r>
-      <w:r>
-        <w:t>project</w:t>
-      </w:r>
-      <w:r>
-        <w:t xml:space="preserve"> suited for </w:t>
-      </w:r>
-      <w:r>
-        <w:t>students</w:t>
-      </w:r>
-      <w:r>
-        <w:t xml:space="preserve"> with no or little programming experience.</w:t>
-      </w:r>
-      <w:r>
-        <w:t xml:space="preserve"> At the beginning of the project students will be introduced to the </w:t>
-      </w:r>
-      <w:proofErr w:type="spellStart"/>
-      <w:r>
-        <w:rPr>
-          <w:rFonts w:ascii="Arial" w:hAnsi="Arial" w:cs="Arial"/>
-          <w:color w:val="000000"/>
-          <w:sz w:val="21"/>
-          <w:szCs w:val="21"/>
-          <w:shd w:val="clear" w:color="auto" w:fill="FFFFFF"/>
-        </w:rPr>
-        <w:t>MicroPython</w:t>
-      </w:r>
-      <w:proofErr w:type="spellEnd"/>
-      <w:r>
-        <w:rPr>
-          <w:rFonts w:ascii="Arial" w:hAnsi="Arial" w:cs="Arial"/>
-          <w:color w:val="000000"/>
-          <w:sz w:val="21"/>
-          <w:szCs w:val="21"/>
-          <w:shd w:val="clear" w:color="auto" w:fill="FFFFFF"/>
-        </w:rPr>
-        <w:t>,</w:t>
-      </w:r>
-      <w:r>
-        <w:rPr>
-          <w:rFonts w:ascii="Arial" w:hAnsi="Arial" w:cs="Arial"/>
-          <w:color w:val="000000"/>
-          <w:sz w:val="21"/>
-          <w:szCs w:val="21"/>
-          <w:shd w:val="clear" w:color="auto" w:fill="FFFFFF"/>
-        </w:rPr>
-        <w:t xml:space="preserve"> a lean and efficient implementation of the</w:t>
-      </w:r>
-      <w:r>
-        <w:rPr>
-          <w:rStyle w:val="apple-converted-space"/>
-          <w:rFonts w:ascii="Arial" w:hAnsi="Arial" w:cs="Arial"/>
-          <w:sz w:val="21"/>
-          <w:szCs w:val="21"/>
-          <w:shd w:val="clear" w:color="auto" w:fill="FFFFFF"/>
-        </w:rPr>
-        <w:t> </w:t>
-      </w:r>
-      <w:hyperlink r:id="rId5" w:history="1">
-        <w:r>
-          <w:rPr>
-            <w:rStyle w:val="Hyperlink"/>
-            <w:rFonts w:ascii="Arial" w:hAnsi="Arial" w:cs="Arial"/>
-            <w:color w:val="auto"/>
-            <w:sz w:val="21"/>
-            <w:szCs w:val="21"/>
-            <w:u w:val="none"/>
-            <w:bdr w:val="none" w:sz="0" w:space="0" w:color="auto" w:frame="1"/>
-            <w:shd w:val="clear" w:color="auto" w:fill="FFFFFF"/>
-          </w:rPr>
-          <w:t>Python 3</w:t>
-        </w:r>
-      </w:hyperlink>
-      <w:r>
-        <w:t xml:space="preserve"> </w:t>
-      </w:r>
-      <w:r>
-        <w:rPr>
-          <w:rFonts w:ascii="Arial" w:hAnsi="Arial" w:cs="Arial"/>
-          <w:color w:val="000000"/>
-          <w:sz w:val="21"/>
-          <w:szCs w:val="21"/>
-          <w:shd w:val="clear" w:color="auto" w:fill="FFFFFF"/>
-        </w:rPr>
-        <w:t>programming language that is optim</w:t>
-      </w:r>
-      <w:r>
-        <w:rPr>
-          <w:rFonts w:ascii="Arial" w:hAnsi="Arial" w:cs="Arial"/>
-          <w:color w:val="000000"/>
-          <w:sz w:val="21"/>
-          <w:szCs w:val="21"/>
-          <w:shd w:val="clear" w:color="auto" w:fill="FFFFFF"/>
-        </w:rPr>
-        <w:t xml:space="preserve">ised to run on microcontrollers. </w:t>
-      </w:r>
-      <w:r>
-        <w:t>We will be using it to program</w:t>
-      </w:r>
-      <w:r>
-        <w:t xml:space="preserve"> “</w:t>
+        <w:t xml:space="preserve">This project introduces the popular python programming language and aims to teach the basics of interacting with electrical components. After mastering the </w:t>
       </w:r>
       <w:proofErr w:type="spellStart"/>
       <w:proofErr w:type="gramStart"/>
       <w:r>
-        <w:t>bit:b</w:t>
-      </w:r>
-      <w:r>
-        <w:t>ot</w:t>
+        <w:t>micro:bit</w:t>
       </w:r>
       <w:proofErr w:type="spellEnd"/>
       <w:proofErr w:type="gramEnd"/>
       <w:r>
-        <w:t>”</w:t>
-      </w:r>
-      <w:r>
-        <w:t xml:space="preserve"> – a robotic car powered with</w:t>
-      </w:r>
-      <w:r>
-        <w:t xml:space="preserve"> </w:t>
-      </w:r>
-      <w:r>
-        <w:rPr>
-          <w:rFonts w:cstheme="minorHAnsi"/>
-          <w:bCs/>
-        </w:rPr>
-        <w:t>m</w:t>
-      </w:r>
-      <w:r>
-        <w:rPr>
-          <w:rFonts w:cstheme="minorHAnsi"/>
-          <w:bCs/>
-        </w:rPr>
-        <w:t>icro:b</w:t>
-      </w:r>
-      <w:r>
-        <w:rPr>
-          <w:rFonts w:cstheme="minorHAnsi"/>
-          <w:bCs/>
-        </w:rPr>
-        <w:t>it</w:t>
-      </w:r>
-      <w:r>
-        <w:rPr>
-          <w:rStyle w:val="apple-converted-space"/>
-          <w:rFonts w:cstheme="minorHAnsi"/>
-          <w:color w:val="222222"/>
-        </w:rPr>
-        <w:t>,</w:t>
-      </w:r>
-      <w:r>
-        <w:rPr>
-          <w:rFonts w:cstheme="minorHAnsi"/>
-        </w:rPr>
-        <w:t xml:space="preserve"> an</w:t>
-      </w:r>
-      <w:r>
-        <w:rPr>
-          <w:rStyle w:val="apple-converted-space"/>
-          <w:rFonts w:cstheme="minorHAnsi"/>
-          <w:color w:val="222222"/>
-        </w:rPr>
-        <w:t> </w:t>
-      </w:r>
-      <w:r>
-        <w:rPr>
-          <w:rFonts w:cstheme="minorHAnsi"/>
-        </w:rPr>
-        <w:t>ARM-based</w:t>
-      </w:r>
-      <w:r>
-        <w:rPr>
-          <w:rStyle w:val="apple-converted-space"/>
-          <w:rFonts w:cstheme="minorHAnsi"/>
-          <w:color w:val="222222"/>
-        </w:rPr>
-        <w:t> </w:t>
-      </w:r>
-      <w:r>
-        <w:rPr>
-          <w:rFonts w:cstheme="minorHAnsi"/>
-        </w:rPr>
-        <w:t>embedded system</w:t>
-      </w:r>
-      <w:r>
-        <w:rPr>
-          <w:rFonts w:cstheme="minorHAnsi"/>
-        </w:rPr>
-        <w:t xml:space="preserve"> board</w:t>
-      </w:r>
-      <w:r>
-        <w:rPr>
-          <w:rFonts w:cstheme="minorHAnsi"/>
-        </w:rPr>
-        <w:t xml:space="preserve"> </w:t>
-      </w:r>
-      <w:r>
-        <w:rPr>
-          <w:rFonts w:cstheme="minorHAnsi"/>
-        </w:rPr>
-        <w:t>use</w:t>
-      </w:r>
-      <w:r>
-        <w:rPr>
-          <w:rFonts w:cstheme="minorHAnsi"/>
-        </w:rPr>
-        <w:t>d</w:t>
-      </w:r>
-      <w:r>
-        <w:rPr>
-          <w:rFonts w:cstheme="minorHAnsi"/>
-        </w:rPr>
-        <w:t xml:space="preserve"> in computer </w:t>
-      </w:r>
-      <w:r>
-        <w:rPr>
-          <w:rFonts w:cstheme="minorHAnsi"/>
-        </w:rPr>
-        <w:t xml:space="preserve">science </w:t>
-      </w:r>
-      <w:r>
-        <w:rPr>
-          <w:rFonts w:cstheme="minorHAnsi"/>
-        </w:rPr>
-        <w:t>education</w:t>
-      </w:r>
-      <w:r>
-        <w:rPr>
-          <w:rFonts w:cstheme="minorHAnsi"/>
-        </w:rPr>
-        <w:t xml:space="preserve"> in UK</w:t>
-      </w:r>
-      <w:r>
-        <w:rPr>
-          <w:rFonts w:cstheme="minorHAnsi"/>
-        </w:rPr>
-        <w:t>.</w:t>
+        <w:t xml:space="preserve"> embedded system (a very small computer</w:t>
+      </w:r>
+      <w:r>
+        <w:t xml:space="preserve">, widely used for computer science education in the UK), students will go on to program the </w:t>
+      </w:r>
+      <w:proofErr w:type="spellStart"/>
+      <w:r>
+        <w:t>bit:bot</w:t>
+      </w:r>
+      <w:proofErr w:type="spellEnd"/>
+      <w:r>
+        <w:t xml:space="preserve"> robotic car. At the end of the project, students can team up and test their newly learned skills by solving a set of challenges and competing against e</w:t>
+      </w:r>
+      <w:bookmarkStart w:id="0" w:name="_GoBack"/>
+      <w:bookmarkEnd w:id="0"/>
+      <w:r>
+        <w:t>ach other.</w:t>
       </w:r>
     </w:p>
     <w:p>
-      <w:pPr>
-        <w:rPr>
-          <w:rFonts w:cstheme="minorHAnsi"/>
-        </w:rPr>
-      </w:pPr>
+      <w:r>
+        <w:t>The project is accessible to students with little or no programming experience.</w:t>
+      </w:r>
+    </w:p>
+    <w:p>
       <w:r>
         <w:rPr>
           <w:noProof/>
         </w:rPr>
         <w:drawing>
-          <wp:anchor distT="0" distB="0" distL="114300" distR="114300" simplePos="0" relativeHeight="251658240" behindDoc="0" locked="0" layoutInCell="1" allowOverlap="1">
-            <wp:simplePos x="0" y="0"/>
-            <wp:positionH relativeFrom="column">
-              <wp:posOffset>-47146</wp:posOffset>
-            </wp:positionH>
-            <wp:positionV relativeFrom="paragraph">
-              <wp:posOffset>628015</wp:posOffset>
-            </wp:positionV>
+          <wp:inline distT="0" distB="0" distL="0" distR="0">
             <wp:extent cx="5731510" cy="1532383"/>
             <wp:effectExtent l="0" t="0" r="2540" b="0"/>
-            <wp:wrapSquare wrapText="bothSides"/>
             <wp:docPr id="2" name="Picture 2" descr="http://www.maplin.co.uk/medias/microbit-title-header-180516.jpg?context=bWFzdGVyfHJvb3R8NTMwOTF8aW1hZ2UvanBlZ3xoOTgvaDhhLzkzOTE4MTAxNTA0MzAuanBnfDcxMGY2ZTBiNjljNzRkNTVlZDUxZmVlMzEwNTZjNDc2N2ZiNDk4NTA0MzE2MzZkN2ZkZTlhMTVjYzMzODVkNTQ"/>
             <wp:cNvGraphicFramePr>
               <a:graphicFrameLocks xmlns:a="http://schemas.openxmlformats.org/drawingml/2006/main" noChangeAspect="1"/>
@@ -562,71 +330,10 @@
                 </pic:pic>
               </a:graphicData>
             </a:graphic>
-          </wp:anchor>
+          </wp:inline>
         </w:drawing>
       </w:r>
-      <w:r>
-        <w:rPr>
-          <w:rFonts w:cstheme="minorHAnsi"/>
-        </w:rPr>
-        <w:t xml:space="preserve">Students </w:t>
-      </w:r>
-      <w:r>
-        <w:rPr>
-          <w:rFonts w:cstheme="minorHAnsi"/>
-        </w:rPr>
-        <w:t>will be split in groups to solve problems set up for them</w:t>
-      </w:r>
-      <w:r>
-        <w:rPr>
-          <w:rFonts w:cstheme="minorHAnsi"/>
-        </w:rPr>
-        <w:t xml:space="preserve"> based on the</w:t>
-      </w:r>
-      <w:r>
-        <w:rPr>
-          <w:rFonts w:cstheme="minorHAnsi"/>
-        </w:rPr>
-        <w:t xml:space="preserve">ir skills and </w:t>
-      </w:r>
-      <w:r>
-        <w:rPr>
-          <w:rFonts w:cstheme="minorHAnsi"/>
-        </w:rPr>
-        <w:t>interest</w:t>
-      </w:r>
-      <w:r>
-        <w:rPr>
-          <w:rFonts w:cstheme="minorHAnsi"/>
-        </w:rPr>
-        <w:t xml:space="preserve">. </w:t>
-      </w:r>
-      <w:r>
-        <w:rPr>
-          <w:rFonts w:cstheme="minorHAnsi"/>
-        </w:rPr>
-        <w:t>In final session, participants</w:t>
-      </w:r>
-      <w:r>
-        <w:rPr>
-          <w:rFonts w:cstheme="minorHAnsi"/>
-        </w:rPr>
-        <w:t xml:space="preserve"> will present what </w:t>
-      </w:r>
-      <w:r>
-        <w:rPr>
-          <w:rFonts w:cstheme="minorHAnsi"/>
-        </w:rPr>
-        <w:t xml:space="preserve">was done </w:t>
-      </w:r>
-      <w:r>
-        <w:rPr>
-          <w:rFonts w:cstheme="minorHAnsi"/>
-        </w:rPr>
-        <w:t>in the duration of the project to each other in the internal showcase.</w:t>
-      </w:r>
     </w:p>
-    <w:p/>
     <w:sectPr>
       <w:pgSz w:w="11906" w:h="16838"/>
       <w:pgMar w:top="1440" w:right="1440" w:bottom="1440" w:left="1440" w:header="708" w:footer="708" w:gutter="0"/>
@@ -1470,4 +1177,16 @@
     </a:ext>
   </a:extLst>
 </a:theme>
+</file>
+
+<file path=customXml/item1.xml><?xml version="1.0" encoding="utf-8"?>
+<b:Sources xmlns:b="http://schemas.openxmlformats.org/officeDocument/2006/bibliography" xmlns="http://schemas.openxmlformats.org/officeDocument/2006/bibliography" SelectedStyle="\APASixthEditionOfficeOnline.xsl" StyleName="APA" Version="6"/>
+</file>
+
+<file path=customXml/itemProps1.xml><?xml version="1.0" encoding="utf-8"?>
+<ds:datastoreItem xmlns:ds="http://schemas.openxmlformats.org/officeDocument/2006/customXml" ds:itemID="{DCD4BE3C-0ADD-438A-AA7E-DB9D3DC32667}">
+  <ds:schemaRefs>
+    <ds:schemaRef ds:uri="http://schemas.openxmlformats.org/officeDocument/2006/bibliography"/>
+  </ds:schemaRefs>
+</ds:datastoreItem>
 </file>
</xml_diff>